<commit_message>
Add info to readme.
</commit_message>
<xml_diff>
--- a/MQTT.docx
+++ b/MQTT.docx
@@ -57,59 +57,9 @@
         <w:t>Votes DB: Thomas &amp; Astrid</w:t>
       </w:r>
     </w:p>
-    <w:p/>
-    <w:p>
-      <w:r>
-        <w:t>Topics:</w:t>
-      </w:r>
-    </w:p>
-    <w:p>
-      <w:pPr>
-        <w:pStyle w:val="Lijstalinea"/>
-        <w:numPr>
-          <w:ilvl w:val="0"/>
-          <w:numId w:val="2"/>
-        </w:numPr>
-      </w:pPr>
-      <w:r>
-        <w:t>Music</w:t>
-      </w:r>
-      <w:r>
-        <w:t xml:space="preserve"> (QoS2)</w:t>
-      </w:r>
+    <w:p>
       <w:bookmarkStart w:id="0" w:name="_GoBack"/>
       <w:bookmarkEnd w:id="0"/>
-    </w:p>
-    <w:p>
-      <w:pPr>
-        <w:pStyle w:val="Lijstalinea"/>
-      </w:pPr>
-      <w:r>
-        <w:t>music/</w:t>
-      </w:r>
-    </w:p>
-    <w:p>
-      <w:pPr>
-        <w:pStyle w:val="Lijstalinea"/>
-        <w:numPr>
-          <w:ilvl w:val="0"/>
-          <w:numId w:val="2"/>
-        </w:numPr>
-      </w:pPr>
-      <w:r>
-        <w:t>Votes</w:t>
-      </w:r>
-      <w:r>
-        <w:t xml:space="preserve"> (QoS1)</w:t>
-      </w:r>
-    </w:p>
-    <w:p>
-      <w:pPr>
-        <w:pStyle w:val="Lijstalinea"/>
-      </w:pPr>
-      <w:r>
-        <w:t>votes/</w:t>
-      </w:r>
     </w:p>
     <w:p>
       <w:pPr>
@@ -135,286 +85,6 @@
         <w:t xml:space="preserve"> </w:t>
       </w:r>
     </w:p>
-    <w:p/>
-    <w:p>
-      <w:r>
-        <w:t>JSON met volgende velden</w:t>
-      </w:r>
-    </w:p>
-    <w:p>
-      <w:pPr>
-        <w:pStyle w:val="Kop2"/>
-      </w:pPr>
-      <w:r>
-        <w:t>Music</w:t>
-      </w:r>
-    </w:p>
-    <w:p>
-      <w:pPr>
-        <w:pStyle w:val="Lijstalinea"/>
-        <w:numPr>
-          <w:ilvl w:val="0"/>
-          <w:numId w:val="3"/>
-        </w:numPr>
-      </w:pPr>
-      <w:r>
-        <w:t>Titel</w:t>
-      </w:r>
-      <w:r>
-        <w:t>: string</w:t>
-      </w:r>
-    </w:p>
-    <w:p>
-      <w:pPr>
-        <w:pStyle w:val="Lijstalinea"/>
-        <w:numPr>
-          <w:ilvl w:val="0"/>
-          <w:numId w:val="3"/>
-        </w:numPr>
-      </w:pPr>
-      <w:r>
-        <w:t>Artiest</w:t>
-      </w:r>
-      <w:r>
-        <w:t>: string</w:t>
-      </w:r>
-    </w:p>
-    <w:p>
-      <w:pPr>
-        <w:pStyle w:val="Lijstalinea"/>
-        <w:numPr>
-          <w:ilvl w:val="0"/>
-          <w:numId w:val="3"/>
-        </w:numPr>
-      </w:pPr>
-      <w:r>
-        <w:t>Jaar: integer</w:t>
-      </w:r>
-    </w:p>
-    <w:p>
-      <w:pPr>
-        <w:pStyle w:val="Lijstalinea"/>
-        <w:numPr>
-          <w:ilvl w:val="0"/>
-          <w:numId w:val="3"/>
-        </w:numPr>
-      </w:pPr>
-      <w:r>
-        <w:t>Song id</w:t>
-      </w:r>
-      <w:r>
-        <w:t>:</w:t>
-      </w:r>
-      <w:r>
-        <w:t xml:space="preserve"> </w:t>
-      </w:r>
-      <w:r>
-        <w:t>i</w:t>
-      </w:r>
-      <w:r>
-        <w:t>nteger</w:t>
-      </w:r>
-    </w:p>
-    <w:p>
-      <w:pPr>
-        <w:pStyle w:val="Kop2"/>
-      </w:pPr>
-      <w:r>
-        <w:lastRenderedPageBreak/>
-        <w:t>Votes</w:t>
-      </w:r>
-    </w:p>
-    <w:p>
-      <w:pPr>
-        <w:pStyle w:val="Lijstalinea"/>
-        <w:numPr>
-          <w:ilvl w:val="0"/>
-          <w:numId w:val="4"/>
-        </w:numPr>
-      </w:pPr>
-      <w:r>
-        <w:t>Timestamp</w:t>
-      </w:r>
-      <w:r>
-        <w:t xml:space="preserve">: </w:t>
-      </w:r>
-      <w:hyperlink r:id="rId9" w:tooltip="ISO8601 on Wikipedia" w:history="1">
-        <w:r>
-          <w:rPr>
-            <w:rStyle w:val="Hyperlink"/>
-            <w:rFonts w:ascii="Arial" w:hAnsi="Arial" w:cs="Arial"/>
-            <w:color w:val="005999"/>
-            <w:sz w:val="23"/>
-            <w:szCs w:val="23"/>
-            <w:bdr w:val="none" w:sz="0" w:space="0" w:color="auto" w:frame="1"/>
-            <w:shd w:val="clear" w:color="auto" w:fill="FFFFFF"/>
-          </w:rPr>
-          <w:t>ISO 8</w:t>
-        </w:r>
-        <w:r>
-          <w:rPr>
-            <w:rStyle w:val="Hyperlink"/>
-            <w:rFonts w:ascii="Arial" w:hAnsi="Arial" w:cs="Arial"/>
-            <w:color w:val="005999"/>
-            <w:sz w:val="23"/>
-            <w:szCs w:val="23"/>
-            <w:bdr w:val="none" w:sz="0" w:space="0" w:color="auto" w:frame="1"/>
-            <w:shd w:val="clear" w:color="auto" w:fill="FFFFFF"/>
-          </w:rPr>
-          <w:t>6</w:t>
-        </w:r>
-        <w:r>
-          <w:rPr>
-            <w:rStyle w:val="Hyperlink"/>
-            <w:rFonts w:ascii="Arial" w:hAnsi="Arial" w:cs="Arial"/>
-            <w:color w:val="005999"/>
-            <w:sz w:val="23"/>
-            <w:szCs w:val="23"/>
-            <w:bdr w:val="none" w:sz="0" w:space="0" w:color="auto" w:frame="1"/>
-            <w:shd w:val="clear" w:color="auto" w:fill="FFFFFF"/>
-          </w:rPr>
-          <w:t>01</w:t>
-        </w:r>
-      </w:hyperlink>
-      <w:r>
-        <w:t xml:space="preserve"> date &amp; time</w:t>
-      </w:r>
-      <w:r>
-        <w:rPr>
-          <w:rStyle w:val="Voetnootmarkering"/>
-        </w:rPr>
-        <w:footnoteReference w:id="1"/>
-      </w:r>
-    </w:p>
-    <w:p>
-      <w:pPr>
-        <w:pStyle w:val="Lijstalinea"/>
-        <w:numPr>
-          <w:ilvl w:val="0"/>
-          <w:numId w:val="4"/>
-        </w:numPr>
-      </w:pPr>
-      <w:r>
-        <w:t>Value</w:t>
-      </w:r>
-      <w:r>
-        <w:t>: int</w:t>
-      </w:r>
-      <w:r>
-        <w:t>eger</w:t>
-      </w:r>
-    </w:p>
-    <w:p>
-      <w:pPr>
-        <w:pStyle w:val="Lijstalinea"/>
-        <w:numPr>
-          <w:ilvl w:val="1"/>
-          <w:numId w:val="4"/>
-        </w:numPr>
-      </w:pPr>
-      <w:r>
-        <w:t xml:space="preserve">Up </w:t>
-      </w:r>
-      <w:r>
-        <w:sym w:font="Wingdings" w:char="F0E0"/>
-      </w:r>
-      <w:r>
-        <w:t xml:space="preserve"> 1</w:t>
-      </w:r>
-    </w:p>
-    <w:p>
-      <w:pPr>
-        <w:pStyle w:val="Lijstalinea"/>
-        <w:numPr>
-          <w:ilvl w:val="1"/>
-          <w:numId w:val="4"/>
-        </w:numPr>
-      </w:pPr>
-      <w:r>
-        <w:t xml:space="preserve">Down </w:t>
-      </w:r>
-      <w:r>
-        <w:sym w:font="Wingdings" w:char="F0E0"/>
-      </w:r>
-      <w:r>
-        <w:t xml:space="preserve"> -1</w:t>
-      </w:r>
-    </w:p>
-    <w:p>
-      <w:pPr>
-        <w:pStyle w:val="Lijstalinea"/>
-        <w:numPr>
-          <w:ilvl w:val="0"/>
-          <w:numId w:val="4"/>
-        </w:numPr>
-      </w:pPr>
-      <w:r>
-        <w:t>Username</w:t>
-      </w:r>
-      <w:r>
-        <w:t>: string</w:t>
-      </w:r>
-    </w:p>
-    <w:p>
-      <w:pPr>
-        <w:pStyle w:val="Lijstalinea"/>
-        <w:numPr>
-          <w:ilvl w:val="0"/>
-          <w:numId w:val="4"/>
-        </w:numPr>
-        <w:rPr>
-          <w:lang w:val="en-US"/>
-        </w:rPr>
-      </w:pPr>
-      <w:r>
-        <w:rPr>
-          <w:lang w:val="en-US"/>
-        </w:rPr>
-        <w:t>I</w:t>
-      </w:r>
-      <w:r>
-        <w:rPr>
-          <w:lang w:val="en-US"/>
-        </w:rPr>
-        <w:t>d</w:t>
-      </w:r>
-      <w:r>
-        <w:rPr>
-          <w:lang w:val="en-US"/>
-        </w:rPr>
-        <w:t>: String</w:t>
-      </w:r>
-      <w:r>
-        <w:rPr>
-          <w:lang w:val="en-US"/>
-        </w:rPr>
-        <w:t xml:space="preserve"> (UUID)</w:t>
-      </w:r>
-    </w:p>
-    <w:p>
-      <w:pPr>
-        <w:pStyle w:val="Lijstalinea"/>
-        <w:numPr>
-          <w:ilvl w:val="0"/>
-          <w:numId w:val="4"/>
-        </w:numPr>
-        <w:rPr>
-          <w:lang w:val="en-US"/>
-        </w:rPr>
-      </w:pPr>
-      <w:r>
-        <w:rPr>
-          <w:lang w:val="en-US"/>
-        </w:rPr>
-        <w:t>Song id</w:t>
-      </w:r>
-      <w:r>
-        <w:rPr>
-          <w:lang w:val="en-US"/>
-        </w:rPr>
-        <w:t>: integer</w:t>
-      </w:r>
-    </w:p>
     <w:p>
       <w:pPr>
         <w:pStyle w:val="Kop1"/>
@@ -441,7 +111,7 @@
         </w:rPr>
         <w:t xml:space="preserve">Info </w:t>
       </w:r>
-      <w:hyperlink r:id="rId10" w:history="1">
+      <w:hyperlink r:id="rId9" w:history="1">
         <w:r>
           <w:rPr>
             <w:rStyle w:val="Hyperlink"/>
@@ -476,6 +146,9 @@
       <w:r>
         <w:t>richt op MQTT en meer general purpose</w:t>
       </w:r>
+      <w:r>
+        <w:t>. Gevolg is meer complexiteit, waar we weinig voordeel uithalen.</w:t>
+      </w:r>
     </w:p>
     <w:p>
       <w:r>
@@ -568,30 +241,20 @@
     </w:p>
     <w:p>
       <w:r>
-        <w:lastRenderedPageBreak/>
         <w:t>Self host heeft het voordeel van meer opties en flexibiliteit. Privacy is ook hoger.</w:t>
       </w:r>
     </w:p>
     <w:p>
       <w:pPr>
         <w:pStyle w:val="Kop1"/>
-        <w:rPr>
-          <w:lang w:val="en-US"/>
-        </w:rPr>
-      </w:pPr>
-      <w:r>
-        <w:rPr>
-          <w:lang w:val="en-US"/>
-        </w:rPr>
+      </w:pPr>
+      <w:r>
         <w:t>Security</w:t>
       </w:r>
     </w:p>
     <w:p>
       <w:r>
-        <w:t xml:space="preserve">Poort </w:t>
-      </w:r>
-      <w:r>
-        <w:t>1883 </w:t>
+        <w:t>Poort 1883 </w:t>
       </w:r>
       <w:r>
         <w:t>TCP</w:t>
@@ -675,120 +338,61 @@
       </w:r>
     </w:p>
     <w:p>
-      <w:pPr>
-        <w:rPr>
-          <w:lang w:val="en-US"/>
-        </w:rPr>
-      </w:pPr>
       <w:r>
         <w:rPr>
           <w:lang w:val="en-US"/>
         </w:rPr>
         <w:tab/>
+      </w:r>
+      <w:r>
         <w:t>Web DJ write</w:t>
       </w:r>
     </w:p>
     <w:p>
-      <w:pPr>
-        <w:rPr>
-          <w:lang w:val="en-US"/>
-        </w:rPr>
-      </w:pPr>
-      <w:r>
-        <w:rPr>
-          <w:lang w:val="en-US"/>
-        </w:rPr>
+      <w:r>
         <w:tab/>
         <w:t>Iedereen read</w:t>
       </w:r>
     </w:p>
     <w:p>
-      <w:pPr>
-        <w:rPr>
-          <w:lang w:val="en-US"/>
-        </w:rPr>
-      </w:pPr>
+      <w:hyperlink r:id="rId10" w:history="1">
+        <w:r>
+          <w:rPr>
+            <w:rStyle w:val="Hyperlink"/>
+          </w:rPr>
+          <w:t>http://www.steves-internet-guide.com/topic-restriction-mosquitto-configuration/</w:t>
+        </w:r>
+      </w:hyperlink>
+      <w:r>
+        <w:t xml:space="preserve"> </w:t>
+      </w:r>
+    </w:p>
+    <w:p/>
+    <w:p>
+      <w:r>
+        <w:lastRenderedPageBreak/>
+        <w:t>Draait op server A</w:t>
+      </w:r>
+    </w:p>
+    <w:p>
+      <w:r>
+        <w:t>143.129.39.126</w:t>
+      </w:r>
+    </w:p>
+    <w:p/>
+    <w:p>
+      <w:pPr>
+        <w:pStyle w:val="Kop1"/>
+      </w:pPr>
+      <w:r>
+        <w:t>Client</w:t>
+      </w:r>
+    </w:p>
+    <w:p>
       <w:hyperlink r:id="rId11" w:history="1">
         <w:r>
           <w:rPr>
             <w:rStyle w:val="Hyperlink"/>
-            <w:lang w:val="en-US"/>
-          </w:rPr>
-          <w:t>http://www.steves-internet-guide.com/topic-restriction-mosquitto-configuration/</w:t>
-        </w:r>
-      </w:hyperlink>
-      <w:r>
-        <w:rPr>
-          <w:lang w:val="en-US"/>
-        </w:rPr>
-        <w:t xml:space="preserve"> </w:t>
-      </w:r>
-    </w:p>
-    <w:p>
-      <w:pPr>
-        <w:rPr>
-          <w:lang w:val="en-US"/>
-        </w:rPr>
-      </w:pPr>
-    </w:p>
-    <w:p>
-      <w:pPr>
-        <w:rPr>
-          <w:lang w:val="en-US"/>
-        </w:rPr>
-      </w:pPr>
-      <w:r>
-        <w:rPr>
-          <w:lang w:val="en-US"/>
-        </w:rPr>
-        <w:t>Draait op server A</w:t>
-      </w:r>
-    </w:p>
-    <w:p>
-      <w:pPr>
-        <w:rPr>
-          <w:lang w:val="en-US"/>
-        </w:rPr>
-      </w:pPr>
-      <w:r>
-        <w:rPr>
-          <w:lang w:val="en-US"/>
-        </w:rPr>
-        <w:t>143.129.39.126</w:t>
-      </w:r>
-    </w:p>
-    <w:p>
-      <w:pPr>
-        <w:rPr>
-          <w:lang w:val="en-US"/>
-        </w:rPr>
-      </w:pPr>
-    </w:p>
-    <w:p>
-      <w:pPr>
-        <w:pStyle w:val="Kop1"/>
-        <w:rPr>
-          <w:lang w:val="en-US"/>
-        </w:rPr>
-      </w:pPr>
-      <w:r>
-        <w:rPr>
-          <w:lang w:val="en-US"/>
-        </w:rPr>
-        <w:t>Client</w:t>
-      </w:r>
-    </w:p>
-    <w:p>
-      <w:pPr>
-        <w:rPr>
-          <w:lang w:val="en-US"/>
-        </w:rPr>
-      </w:pPr>
-      <w:hyperlink r:id="rId12" w:history="1">
-        <w:r>
-          <w:rPr>
-            <w:rStyle w:val="Hyperlink"/>
-            <w:lang w:val="en-US"/>
           </w:rPr>
           <w:t>https://docs.spring.io/spring-integration/reference/html/mqtt.html</w:t>
         </w:r>
@@ -861,33 +465,6 @@
       </w:pPr>
       <w:r>
         <w:continuationSeparator/>
-      </w:r>
-    </w:p>
-  </w:footnote>
-  <w:footnote w:id="1">
-    <w:p>
-      <w:pPr>
-        <w:pStyle w:val="Voetnoottekst"/>
-      </w:pPr>
-      <w:r>
-        <w:rPr>
-          <w:rStyle w:val="Voetnootmarkering"/>
-        </w:rPr>
-        <w:footnoteRef/>
-      </w:r>
-      <w:r>
-        <w:t xml:space="preserve"> </w:t>
-      </w:r>
-      <w:hyperlink r:id="rId1" w:history="1">
-        <w:r>
-          <w:rPr>
-            <w:rStyle w:val="Hyperlink"/>
-          </w:rPr>
-          <w:t>https://stackoverflow.com/questions/10286204/the-right-json-date-format</w:t>
-        </w:r>
-      </w:hyperlink>
-      <w:r>
-        <w:t xml:space="preserve"> </w:t>
       </w:r>
     </w:p>
   </w:footnote>
@@ -2443,7 +2020,7 @@
 </file>
 
 <file path=customXml/itemProps1.xml><?xml version="1.0" encoding="utf-8"?>
-<ds:datastoreItem xmlns:ds="http://schemas.openxmlformats.org/officeDocument/2006/customXml" ds:itemID="{56BC7631-D6E1-45E7-ACCA-BDDECB7BAF2F}">
+<ds:datastoreItem xmlns:ds="http://schemas.openxmlformats.org/officeDocument/2006/customXml" ds:itemID="{8F633CB9-111E-4D43-9BDA-A6EFB6E79CDC}">
   <ds:schemaRefs>
     <ds:schemaRef ds:uri="http://schemas.openxmlformats.org/officeDocument/2006/bibliography"/>
   </ds:schemaRefs>

</xml_diff>